<commit_message>
Added info on how to manually start Glassfish in the VM in case the automatic start failed.
</commit_message>
<xml_diff>
--- a/SPECCHIO_VM.docx
+++ b/SPECCHIO_VM.docx
@@ -323,8 +323,8 @@
       <w:r>
         <w:fldChar w:fldCharType="separate"/>
       </w:r>
-      <w:bookmarkStart w:id="3" w:name="DATE"/>
-      <w:bookmarkStart w:id="4" w:name="DD"/>
+      <w:bookmarkStart w:id="3" w:name="DD"/>
+      <w:bookmarkStart w:id="4" w:name="DATE"/>
       <w:r>
         <w:rPr>
           <w:noProof/>
@@ -854,7 +854,7 @@
       <w:bookmarkStart w:id="8" w:name="_Ref157228649"/>
       <w:bookmarkStart w:id="9" w:name="_Toc355280328"/>
       <w:bookmarkStart w:id="10" w:name="_Toc358992519"/>
-      <w:bookmarkStart w:id="11" w:name="_Toc97630736"/>
+      <w:bookmarkStart w:id="11" w:name="_Toc109893172"/>
       <w:r>
         <w:lastRenderedPageBreak/>
         <w:t>Contents</w:t>
@@ -885,46 +885,46 @@
       <w:r>
         <w:fldChar w:fldCharType="separate"/>
       </w:r>
+      <w:r>
+        <w:rPr>
+          <w:noProof/>
+        </w:rPr>
+        <w:t>1</w:t>
+      </w:r>
+      <w:r>
+        <w:rPr>
+          <w:rFonts w:eastAsiaTheme="minorEastAsia" w:cstheme="minorBidi"/>
+          <w:b w:val="0"/>
+          <w:noProof/>
+          <w:lang w:val="en-US"/>
+        </w:rPr>
+        <w:tab/>
+      </w:r>
+      <w:r>
+        <w:rPr>
+          <w:noProof/>
+        </w:rPr>
+        <w:t>Contents</w:t>
+      </w:r>
       <w:bookmarkStart w:id="12" w:name="_GoBack"/>
       <w:bookmarkEnd w:id="12"/>
       <w:r>
         <w:rPr>
           <w:noProof/>
         </w:rPr>
-        <w:t>1</w:t>
-      </w:r>
-      <w:r>
-        <w:rPr>
-          <w:rFonts w:eastAsiaTheme="minorEastAsia" w:cstheme="minorBidi"/>
-          <w:b w:val="0"/>
-          <w:noProof/>
-          <w:lang w:val="en-US"/>
-        </w:rPr>
         <w:tab/>
       </w:r>
       <w:r>
         <w:rPr>
           <w:noProof/>
         </w:rPr>
-        <w:t>Contents</w:t>
-      </w:r>
-      <w:r>
-        <w:rPr>
-          <w:noProof/>
-        </w:rPr>
-        <w:tab/>
-      </w:r>
-      <w:r>
-        <w:rPr>
-          <w:noProof/>
-        </w:rPr>
         <w:fldChar w:fldCharType="begin"/>
       </w:r>
       <w:r>
         <w:rPr>
           <w:noProof/>
         </w:rPr>
-        <w:instrText xml:space="preserve"> PAGEREF _Toc97630736 \h </w:instrText>
+        <w:instrText xml:space="preserve"> PAGEREF _Toc109893172 \h </w:instrText>
       </w:r>
       <w:r>
         <w:rPr>
@@ -1001,7 +1001,7 @@
         <w:rPr>
           <w:noProof/>
         </w:rPr>
-        <w:instrText xml:space="preserve"> PAGEREF _Toc97630737 \h </w:instrText>
+        <w:instrText xml:space="preserve"> PAGEREF _Toc109893173 \h </w:instrText>
       </w:r>
       <w:r>
         <w:rPr>
@@ -1082,7 +1082,7 @@
         <w:rPr>
           <w:noProof/>
         </w:rPr>
-        <w:instrText xml:space="preserve"> PAGEREF _Toc97630738 \h </w:instrText>
+        <w:instrText xml:space="preserve"> PAGEREF _Toc109893174 \h </w:instrText>
       </w:r>
       <w:r>
         <w:rPr>
@@ -1163,7 +1163,7 @@
         <w:rPr>
           <w:noProof/>
         </w:rPr>
-        <w:instrText xml:space="preserve"> PAGEREF _Toc97630739 \h </w:instrText>
+        <w:instrText xml:space="preserve"> PAGEREF _Toc109893175 \h </w:instrText>
       </w:r>
       <w:r>
         <w:rPr>
@@ -1244,7 +1244,7 @@
         <w:rPr>
           <w:noProof/>
         </w:rPr>
-        <w:instrText xml:space="preserve"> PAGEREF _Toc97630740 \h </w:instrText>
+        <w:instrText xml:space="preserve"> PAGEREF _Toc109893176 \h </w:instrText>
       </w:r>
       <w:r>
         <w:rPr>
@@ -1325,7 +1325,7 @@
         <w:rPr>
           <w:noProof/>
         </w:rPr>
-        <w:instrText xml:space="preserve"> PAGEREF _Toc97630741 \h </w:instrText>
+        <w:instrText xml:space="preserve"> PAGEREF _Toc109893177 \h </w:instrText>
       </w:r>
       <w:r>
         <w:rPr>
@@ -1406,7 +1406,7 @@
         <w:rPr>
           <w:noProof/>
         </w:rPr>
-        <w:instrText xml:space="preserve"> PAGEREF _Toc97630742 \h </w:instrText>
+        <w:instrText xml:space="preserve"> PAGEREF _Toc109893178 \h </w:instrText>
       </w:r>
       <w:r>
         <w:rPr>
@@ -1483,7 +1483,7 @@
         <w:rPr>
           <w:noProof/>
         </w:rPr>
-        <w:instrText xml:space="preserve"> PAGEREF _Toc97630743 \h </w:instrText>
+        <w:instrText xml:space="preserve"> PAGEREF _Toc109893179 \h </w:instrText>
       </w:r>
       <w:r>
         <w:rPr>
@@ -1564,7 +1564,7 @@
         <w:rPr>
           <w:noProof/>
         </w:rPr>
-        <w:instrText xml:space="preserve"> PAGEREF _Toc97630744 \h </w:instrText>
+        <w:instrText xml:space="preserve"> PAGEREF _Toc109893180 \h </w:instrText>
       </w:r>
       <w:r>
         <w:rPr>
@@ -1645,7 +1645,7 @@
         <w:rPr>
           <w:noProof/>
         </w:rPr>
-        <w:instrText xml:space="preserve"> PAGEREF _Toc97630745 \h </w:instrText>
+        <w:instrText xml:space="preserve"> PAGEREF _Toc109893181 \h </w:instrText>
       </w:r>
       <w:r>
         <w:rPr>
@@ -1726,7 +1726,7 @@
         <w:rPr>
           <w:noProof/>
         </w:rPr>
-        <w:instrText xml:space="preserve"> PAGEREF _Toc97630746 \h </w:instrText>
+        <w:instrText xml:space="preserve"> PAGEREF _Toc109893182 \h </w:instrText>
       </w:r>
       <w:r>
         <w:rPr>
@@ -1807,7 +1807,7 @@
         <w:rPr>
           <w:noProof/>
         </w:rPr>
-        <w:instrText xml:space="preserve"> PAGEREF _Toc97630747 \h </w:instrText>
+        <w:instrText xml:space="preserve"> PAGEREF _Toc109893183 \h </w:instrText>
       </w:r>
       <w:r>
         <w:rPr>
@@ -1888,7 +1888,7 @@
         <w:rPr>
           <w:noProof/>
         </w:rPr>
-        <w:instrText xml:space="preserve"> PAGEREF _Toc97630748 \h </w:instrText>
+        <w:instrText xml:space="preserve"> PAGEREF _Toc109893184 \h </w:instrText>
       </w:r>
       <w:r>
         <w:rPr>
@@ -1969,7 +1969,7 @@
         <w:rPr>
           <w:noProof/>
         </w:rPr>
-        <w:instrText xml:space="preserve"> PAGEREF _Toc97630749 \h </w:instrText>
+        <w:instrText xml:space="preserve"> PAGEREF _Toc109893185 \h </w:instrText>
       </w:r>
       <w:r>
         <w:rPr>
@@ -1987,6 +1987,85 @@
           <w:noProof/>
         </w:rPr>
         <w:t>6</w:t>
+      </w:r>
+      <w:r>
+        <w:rPr>
+          <w:noProof/>
+        </w:rPr>
+        <w:fldChar w:fldCharType="end"/>
+      </w:r>
+    </w:p>
+    <w:p>
+      <w:pPr>
+        <w:pStyle w:val="TOC3"/>
+        <w:tabs>
+          <w:tab w:val="left" w:pos="1320"/>
+          <w:tab w:val="right" w:leader="dot" w:pos="9345"/>
+        </w:tabs>
+        <w:rPr>
+          <w:rFonts w:eastAsiaTheme="minorEastAsia" w:cstheme="minorBidi"/>
+          <w:noProof/>
+          <w:sz w:val="24"/>
+          <w:szCs w:val="24"/>
+          <w:lang w:val="en-US"/>
+        </w:rPr>
+      </w:pPr>
+      <w:r>
+        <w:rPr>
+          <w:noProof/>
+        </w:rPr>
+        <w:t>3.6.1</w:t>
+      </w:r>
+      <w:r>
+        <w:rPr>
+          <w:rFonts w:eastAsiaTheme="minorEastAsia" w:cstheme="minorBidi"/>
+          <w:noProof/>
+          <w:sz w:val="24"/>
+          <w:szCs w:val="24"/>
+          <w:lang w:val="en-US"/>
+        </w:rPr>
+        <w:tab/>
+      </w:r>
+      <w:r>
+        <w:rPr>
+          <w:noProof/>
+        </w:rPr>
+        <w:t>Troubleshooting Connection Problems</w:t>
+      </w:r>
+      <w:r>
+        <w:rPr>
+          <w:noProof/>
+        </w:rPr>
+        <w:tab/>
+      </w:r>
+      <w:r>
+        <w:rPr>
+          <w:noProof/>
+        </w:rPr>
+        <w:fldChar w:fldCharType="begin"/>
+      </w:r>
+      <w:r>
+        <w:rPr>
+          <w:noProof/>
+        </w:rPr>
+        <w:instrText xml:space="preserve"> PAGEREF _Toc109893186 \h </w:instrText>
+      </w:r>
+      <w:r>
+        <w:rPr>
+          <w:noProof/>
+        </w:rPr>
+      </w:r>
+      <w:r>
+        <w:rPr>
+          <w:noProof/>
+        </w:rPr>
+        <w:fldChar w:fldCharType="separate"/>
+      </w:r>
+      <w:r>
+        <w:rPr>
+          <w:noProof/>
+        </w:rPr>
+        <w:t>7</w:t>
       </w:r>
       <w:r>
         <w:rPr>
@@ -2050,7 +2129,7 @@
         <w:rPr>
           <w:noProof/>
         </w:rPr>
-        <w:instrText xml:space="preserve"> PAGEREF _Toc97630750 \h </w:instrText>
+        <w:instrText xml:space="preserve"> PAGEREF _Toc109893187 \h </w:instrText>
       </w:r>
       <w:r>
         <w:rPr>
@@ -2067,7 +2146,7 @@
         <w:rPr>
           <w:noProof/>
         </w:rPr>
-        <w:t>7</w:t>
+        <w:t>8</w:t>
       </w:r>
       <w:r>
         <w:rPr>
@@ -2131,7 +2210,7 @@
         <w:rPr>
           <w:noProof/>
         </w:rPr>
-        <w:instrText xml:space="preserve"> PAGEREF _Toc97630751 \h </w:instrText>
+        <w:instrText xml:space="preserve"> PAGEREF _Toc109893188 \h </w:instrText>
       </w:r>
       <w:r>
         <w:rPr>
@@ -2212,7 +2291,7 @@
         <w:rPr>
           <w:noProof/>
         </w:rPr>
-        <w:instrText xml:space="preserve"> PAGEREF _Toc97630752 \h </w:instrText>
+        <w:instrText xml:space="preserve"> PAGEREF _Toc109893189 \h </w:instrText>
       </w:r>
       <w:r>
         <w:rPr>
@@ -2293,7 +2372,7 @@
         <w:rPr>
           <w:noProof/>
         </w:rPr>
-        <w:instrText xml:space="preserve"> PAGEREF _Toc97630753 \h </w:instrText>
+        <w:instrText xml:space="preserve"> PAGEREF _Toc109893190 \h </w:instrText>
       </w:r>
       <w:r>
         <w:rPr>
@@ -2374,7 +2453,7 @@
         <w:rPr>
           <w:noProof/>
         </w:rPr>
-        <w:instrText xml:space="preserve"> PAGEREF _Toc97630754 \h </w:instrText>
+        <w:instrText xml:space="preserve"> PAGEREF _Toc109893191 \h </w:instrText>
       </w:r>
       <w:r>
         <w:rPr>
@@ -2455,7 +2534,7 @@
         <w:rPr>
           <w:noProof/>
         </w:rPr>
-        <w:instrText xml:space="preserve"> PAGEREF _Toc97630755 \h </w:instrText>
+        <w:instrText xml:space="preserve"> PAGEREF _Toc109893192 \h </w:instrText>
       </w:r>
       <w:r>
         <w:rPr>
@@ -2536,7 +2615,7 @@
         <w:rPr>
           <w:noProof/>
         </w:rPr>
-        <w:instrText xml:space="preserve"> PAGEREF _Toc97630756 \h </w:instrText>
+        <w:instrText xml:space="preserve"> PAGEREF _Toc109893193 \h </w:instrText>
       </w:r>
       <w:r>
         <w:rPr>
@@ -2613,7 +2692,7 @@
         <w:rPr>
           <w:noProof/>
         </w:rPr>
-        <w:instrText xml:space="preserve"> PAGEREF _Toc97630757 \h </w:instrText>
+        <w:instrText xml:space="preserve"> PAGEREF _Toc109893194 \h </w:instrText>
       </w:r>
       <w:r>
         <w:rPr>
@@ -2690,7 +2769,7 @@
         <w:rPr>
           <w:noProof/>
         </w:rPr>
-        <w:instrText xml:space="preserve"> PAGEREF _Toc97630758 \h </w:instrText>
+        <w:instrText xml:space="preserve"> PAGEREF _Toc109893195 \h </w:instrText>
       </w:r>
       <w:r>
         <w:rPr>
@@ -2771,7 +2850,7 @@
         <w:rPr>
           <w:noProof/>
         </w:rPr>
-        <w:instrText xml:space="preserve"> PAGEREF _Toc97630759 \h </w:instrText>
+        <w:instrText xml:space="preserve"> PAGEREF _Toc109893196 \h </w:instrText>
       </w:r>
       <w:r>
         <w:rPr>
@@ -2852,7 +2931,7 @@
         <w:rPr>
           <w:noProof/>
         </w:rPr>
-        <w:instrText xml:space="preserve"> PAGEREF _Toc97630760 \h </w:instrText>
+        <w:instrText xml:space="preserve"> PAGEREF _Toc109893197 \h </w:instrText>
       </w:r>
       <w:r>
         <w:rPr>
@@ -2931,7 +3010,7 @@
         <w:rPr>
           <w:noProof/>
         </w:rPr>
-        <w:instrText xml:space="preserve"> PAGEREF _Toc97630761 \h </w:instrText>
+        <w:instrText xml:space="preserve"> PAGEREF _Toc109893198 \h </w:instrText>
       </w:r>
       <w:r>
         <w:rPr>
@@ -3012,7 +3091,7 @@
         <w:rPr>
           <w:noProof/>
         </w:rPr>
-        <w:instrText xml:space="preserve"> PAGEREF _Toc97630762 \h </w:instrText>
+        <w:instrText xml:space="preserve"> PAGEREF _Toc109893199 \h </w:instrText>
       </w:r>
       <w:r>
         <w:rPr>
@@ -3093,7 +3172,7 @@
         <w:rPr>
           <w:noProof/>
         </w:rPr>
-        <w:instrText xml:space="preserve"> PAGEREF _Toc97630763 \h </w:instrText>
+        <w:instrText xml:space="preserve"> PAGEREF _Toc109893200 \h </w:instrText>
       </w:r>
       <w:r>
         <w:rPr>
@@ -3172,7 +3251,7 @@
         <w:rPr>
           <w:noProof/>
         </w:rPr>
-        <w:instrText xml:space="preserve"> PAGEREF _Toc97630764 \h </w:instrText>
+        <w:instrText xml:space="preserve"> PAGEREF _Toc109893201 \h </w:instrText>
       </w:r>
       <w:r>
         <w:rPr>
@@ -3251,7 +3330,7 @@
         <w:rPr>
           <w:noProof/>
         </w:rPr>
-        <w:instrText xml:space="preserve"> PAGEREF _Toc97630765 \h </w:instrText>
+        <w:instrText xml:space="preserve"> PAGEREF _Toc109893202 \h </w:instrText>
       </w:r>
       <w:r>
         <w:rPr>
@@ -3332,7 +3411,7 @@
         <w:rPr>
           <w:noProof/>
         </w:rPr>
-        <w:instrText xml:space="preserve"> PAGEREF _Toc97630766 \h </w:instrText>
+        <w:instrText xml:space="preserve"> PAGEREF _Toc109893203 \h </w:instrText>
       </w:r>
       <w:r>
         <w:rPr>
@@ -3413,7 +3492,7 @@
         <w:rPr>
           <w:noProof/>
         </w:rPr>
-        <w:instrText xml:space="preserve"> PAGEREF _Toc97630767 \h </w:instrText>
+        <w:instrText xml:space="preserve"> PAGEREF _Toc109893204 \h </w:instrText>
       </w:r>
       <w:r>
         <w:rPr>
@@ -3496,7 +3575,7 @@
         <w:rPr>
           <w:noProof/>
         </w:rPr>
-        <w:instrText xml:space="preserve"> PAGEREF _Toc97630768 \h </w:instrText>
+        <w:instrText xml:space="preserve"> PAGEREF _Toc109893205 \h </w:instrText>
       </w:r>
       <w:r>
         <w:rPr>
@@ -3577,7 +3656,7 @@
         <w:rPr>
           <w:noProof/>
         </w:rPr>
-        <w:instrText xml:space="preserve"> PAGEREF _Toc97630769 \h </w:instrText>
+        <w:instrText xml:space="preserve"> PAGEREF _Toc109893206 \h </w:instrText>
       </w:r>
       <w:r>
         <w:rPr>
@@ -3658,7 +3737,7 @@
         <w:rPr>
           <w:noProof/>
         </w:rPr>
-        <w:instrText xml:space="preserve"> PAGEREF _Toc97630770 \h </w:instrText>
+        <w:instrText xml:space="preserve"> PAGEREF _Toc109893207 \h </w:instrText>
       </w:r>
       <w:r>
         <w:rPr>
@@ -3735,7 +3814,7 @@
         <w:rPr>
           <w:noProof/>
         </w:rPr>
-        <w:instrText xml:space="preserve"> PAGEREF _Toc97630771 \h </w:instrText>
+        <w:instrText xml:space="preserve"> PAGEREF _Toc109893208 \h </w:instrText>
       </w:r>
       <w:r>
         <w:rPr>
@@ -3812,7 +3891,7 @@
         <w:rPr>
           <w:noProof/>
         </w:rPr>
-        <w:instrText xml:space="preserve"> PAGEREF _Toc97630772 \h </w:instrText>
+        <w:instrText xml:space="preserve"> PAGEREF _Toc109893209 \h </w:instrText>
       </w:r>
       <w:r>
         <w:rPr>
@@ -3848,7 +3927,7 @@
         <w:pStyle w:val="Heading1"/>
         <w:keepNext w:val="0"/>
       </w:pPr>
-      <w:bookmarkStart w:id="13" w:name="_Toc97630737"/>
+      <w:bookmarkStart w:id="13" w:name="_Toc109893173"/>
       <w:r>
         <w:lastRenderedPageBreak/>
         <w:t>Introduction</w:t>
@@ -3903,7 +3982,7 @@
       </w:pPr>
       <w:bookmarkStart w:id="14" w:name="_Toc355280329"/>
       <w:bookmarkStart w:id="15" w:name="_Toc358992520"/>
-      <w:bookmarkStart w:id="16" w:name="_Toc97630738"/>
+      <w:bookmarkStart w:id="16" w:name="_Toc109893174"/>
       <w:r>
         <w:t>Document scope</w:t>
       </w:r>
@@ -3948,7 +4027,7 @@
       </w:pPr>
       <w:bookmarkStart w:id="17" w:name="_Toc355280330"/>
       <w:bookmarkStart w:id="18" w:name="_Toc358992521"/>
-      <w:bookmarkStart w:id="19" w:name="_Toc97630739"/>
+      <w:bookmarkStart w:id="19" w:name="_Toc109893175"/>
       <w:r>
         <w:t>Intended audience</w:t>
       </w:r>
@@ -3975,7 +4054,7 @@
       </w:pPr>
       <w:bookmarkStart w:id="20" w:name="_Toc355280331"/>
       <w:bookmarkStart w:id="21" w:name="_Toc358992522"/>
-      <w:bookmarkStart w:id="22" w:name="_Toc97630740"/>
+      <w:bookmarkStart w:id="22" w:name="_Toc109893176"/>
       <w:r>
         <w:t>SPECCHIO</w:t>
       </w:r>
@@ -4016,7 +4095,7 @@
       <w:bookmarkStart w:id="23" w:name="_Toc358992524"/>
       <w:bookmarkStart w:id="24" w:name="_Toc358992523"/>
       <w:bookmarkStart w:id="25" w:name="_Toc355280332"/>
-      <w:bookmarkStart w:id="26" w:name="_Toc97630741"/>
+      <w:bookmarkStart w:id="26" w:name="_Toc109893177"/>
       <w:r>
         <w:t>Copyright and licensing</w:t>
       </w:r>
@@ -4065,7 +4144,7 @@
       <w:pPr>
         <w:pStyle w:val="Heading2"/>
       </w:pPr>
-      <w:bookmarkStart w:id="27" w:name="_Toc97630742"/>
+      <w:bookmarkStart w:id="27" w:name="_Toc109893178"/>
       <w:r>
         <w:t>For Further Information</w:t>
       </w:r>
@@ -4287,7 +4366,7 @@
       </w:pPr>
       <w:bookmarkStart w:id="28" w:name="_Toc355280333"/>
       <w:bookmarkStart w:id="29" w:name="_Toc358992526"/>
-      <w:bookmarkStart w:id="30" w:name="_Toc97630743"/>
+      <w:bookmarkStart w:id="30" w:name="_Toc109893179"/>
       <w:bookmarkEnd w:id="24"/>
       <w:bookmarkEnd w:id="25"/>
       <w:r>
@@ -4309,7 +4388,7 @@
         <w:pStyle w:val="Heading2"/>
       </w:pPr>
       <w:bookmarkStart w:id="31" w:name="_Ref130804782"/>
-      <w:bookmarkStart w:id="32" w:name="_Toc97630744"/>
+      <w:bookmarkStart w:id="32" w:name="_Toc109893180"/>
       <w:r>
         <w:t>Prerequisites</w:t>
       </w:r>
@@ -4425,7 +4504,7 @@
       </w:pPr>
       <w:bookmarkStart w:id="33" w:name="_Toc355280335"/>
       <w:bookmarkStart w:id="34" w:name="_Toc358992528"/>
-      <w:bookmarkStart w:id="35" w:name="_Toc97630745"/>
+      <w:bookmarkStart w:id="35" w:name="_Toc109893181"/>
       <w:r>
         <w:t>Installing</w:t>
       </w:r>
@@ -4521,7 +4600,7 @@
       <w:pPr>
         <w:pStyle w:val="Heading2"/>
       </w:pPr>
-      <w:bookmarkStart w:id="36" w:name="_Toc97630746"/>
+      <w:bookmarkStart w:id="36" w:name="_Toc109893182"/>
       <w:r>
         <w:t>Logging into the Virtual Machine</w:t>
       </w:r>
@@ -4563,7 +4642,7 @@
       <w:pPr>
         <w:pStyle w:val="Heading2"/>
       </w:pPr>
-      <w:bookmarkStart w:id="37" w:name="_Toc97630747"/>
+      <w:bookmarkStart w:id="37" w:name="_Toc109893183"/>
       <w:r>
         <w:t>Virtual Machine Configuration</w:t>
       </w:r>
@@ -4714,7 +4793,7 @@
       <w:pPr>
         <w:pStyle w:val="Heading2"/>
       </w:pPr>
-      <w:bookmarkStart w:id="38" w:name="_Toc97630748"/>
+      <w:bookmarkStart w:id="38" w:name="_Toc109893184"/>
       <w:r>
         <w:t>Accessing SPECCHIO via the Web Interface</w:t>
       </w:r>
@@ -4892,7 +4971,7 @@
       <w:pPr>
         <w:pStyle w:val="Heading2"/>
       </w:pPr>
-      <w:bookmarkStart w:id="39" w:name="_Toc97630749"/>
+      <w:bookmarkStart w:id="39" w:name="_Toc109893185"/>
       <w:r>
         <w:t>Lau</w:t>
       </w:r>
@@ -5133,89 +5212,30 @@
         </w:drawing>
       </w:r>
     </w:p>
-    <w:p>
-      <w:pPr>
-        <w:pStyle w:val="Heading2"/>
-      </w:pPr>
-      <w:bookmarkStart w:id="40" w:name="h.vmn37r33bp8g" w:colFirst="0" w:colLast="0"/>
-      <w:bookmarkStart w:id="41" w:name="_Toc97630750"/>
+    <w:p/>
+    <w:p>
+      <w:pPr>
+        <w:pStyle w:val="Heading3"/>
+      </w:pPr>
+      <w:bookmarkStart w:id="40" w:name="_Toc109893186"/>
+      <w:r>
+        <w:t>Troubleshooting Connection Problems</w:t>
+      </w:r>
       <w:bookmarkEnd w:id="40"/>
-      <w:r>
-        <w:t>Creating a User Account</w:t>
-      </w:r>
-      <w:bookmarkEnd w:id="41"/>
-    </w:p>
-    <w:p>
-      <w:pPr>
-        <w:pStyle w:val="Body"/>
-      </w:pPr>
-      <w:bookmarkStart w:id="42" w:name="h.4ir09cke7o6d" w:colFirst="0" w:colLast="0"/>
-      <w:bookmarkEnd w:id="42"/>
-      <w:r>
-        <w:rPr>
-          <w:b/>
-        </w:rPr>
-        <w:t>Note:</w:t>
-      </w:r>
-      <w:r>
-        <w:t xml:space="preserve"> this SPECCHIO server is preconfigured for use with the </w:t>
-      </w:r>
-      <w:proofErr w:type="spellStart"/>
-      <w:r>
-        <w:t>sdb_admin</w:t>
-      </w:r>
-      <w:proofErr w:type="spellEnd"/>
-      <w:r>
-        <w:t xml:space="preserve"> user. Adding a new user is not strictly required.</w:t>
-      </w:r>
-    </w:p>
-    <w:p>
-      <w:pPr>
-        <w:pStyle w:val="Body"/>
-      </w:pPr>
-      <w:r>
-        <w:t>User Accounts can be created by connecting to the https port 8181.</w:t>
-      </w:r>
-    </w:p>
-    <w:p>
-      <w:pPr>
-        <w:pStyle w:val="Body"/>
-      </w:pPr>
-      <w:r>
-        <w:t xml:space="preserve">This works </w:t>
-      </w:r>
-      <w:r>
-        <w:t xml:space="preserve">without any further configuration </w:t>
-      </w:r>
-      <w:r>
-        <w:t>from within the SPECCHIO VM</w:t>
-      </w:r>
-      <w:r>
-        <w:t xml:space="preserve"> as well as by using a SPECCHIO client running on the host system</w:t>
-      </w:r>
-      <w:r>
-        <w:t xml:space="preserve">. </w:t>
-      </w:r>
-    </w:p>
-    <w:p>
-      <w:pPr>
-        <w:pStyle w:val="Body"/>
-      </w:pPr>
-    </w:p>
-    <w:p>
-      <w:pPr>
-        <w:pStyle w:val="Body"/>
-      </w:pPr>
-      <w:r>
-        <w:rPr>
-          <w:noProof/>
-        </w:rPr>
-        <w:lastRenderedPageBreak/>
+    </w:p>
+    <w:p>
+      <w:r>
+        <w:t>In some rare cases, the Glassfish server hosting the SPECCHIO server within the VM is not starting automatically. If this is the case, then connecting with the client will throw an error:</w:t>
+      </w:r>
+    </w:p>
+    <w:p/>
+    <w:p>
+      <w:r>
         <w:drawing>
-          <wp:inline distT="0" distB="0" distL="0" distR="0" wp14:anchorId="4F3E378E" wp14:editId="3D7CDFEC">
-            <wp:extent cx="3314561" cy="3476480"/>
+          <wp:inline distT="0" distB="0" distL="0" distR="0" wp14:anchorId="394C5F17" wp14:editId="30F5BB74">
+            <wp:extent cx="3711787" cy="577301"/>
             <wp:effectExtent l="0" t="0" r="0" b="0"/>
-            <wp:docPr id="33" name="Picture 33"/>
+            <wp:docPr id="14" name="Picture 14"/>
             <wp:cNvGraphicFramePr>
               <a:graphicFrameLocks xmlns:a="http://schemas.openxmlformats.org/drawingml/2006/main" noChangeAspect="1"/>
             </wp:cNvGraphicFramePr>
@@ -5235,6 +5255,165 @@
                   <pic:spPr>
                     <a:xfrm>
                       <a:off x="0" y="0"/>
+                      <a:ext cx="3745251" cy="582506"/>
+                    </a:xfrm>
+                    <a:prstGeom prst="rect">
+                      <a:avLst/>
+                    </a:prstGeom>
+                  </pic:spPr>
+                </pic:pic>
+              </a:graphicData>
+            </a:graphic>
+          </wp:inline>
+        </w:drawing>
+      </w:r>
+    </w:p>
+    <w:p/>
+    <w:p>
+      <w:r>
+        <w:t>To start the Glassfish server manually, open up a shell and type:</w:t>
+      </w:r>
+    </w:p>
+    <w:p>
+      <w:pPr>
+        <w:rPr>
+          <w:rFonts w:ascii="Courier" w:hAnsi="Courier"/>
+        </w:rPr>
+      </w:pPr>
+      <w:r>
+        <w:t>﻿</w:t>
+      </w:r>
+      <w:proofErr w:type="spellStart"/>
+      <w:r>
+        <w:rPr>
+          <w:rFonts w:ascii="Courier" w:hAnsi="Courier"/>
+        </w:rPr>
+        <w:t>sudo</w:t>
+      </w:r>
+      <w:proofErr w:type="spellEnd"/>
+      <w:r>
+        <w:rPr>
+          <w:rFonts w:ascii="Courier" w:hAnsi="Courier"/>
+        </w:rPr>
+        <w:t xml:space="preserve"> </w:t>
+      </w:r>
+      <w:proofErr w:type="spellStart"/>
+      <w:r>
+        <w:rPr>
+          <w:rFonts w:ascii="Courier" w:hAnsi="Courier"/>
+        </w:rPr>
+        <w:t>systemctl</w:t>
+      </w:r>
+      <w:proofErr w:type="spellEnd"/>
+      <w:r>
+        <w:rPr>
+          <w:rFonts w:ascii="Courier" w:hAnsi="Courier"/>
+        </w:rPr>
+        <w:t xml:space="preserve"> start glassfish</w:t>
+      </w:r>
+    </w:p>
+    <w:p>
+      <w:pPr>
+        <w:pStyle w:val="Heading2"/>
+      </w:pPr>
+      <w:bookmarkStart w:id="41" w:name="h.vmn37r33bp8g" w:colFirst="0" w:colLast="0"/>
+      <w:bookmarkStart w:id="42" w:name="_Toc109893187"/>
+      <w:bookmarkEnd w:id="41"/>
+      <w:r>
+        <w:lastRenderedPageBreak/>
+        <w:t>Creating a User Account</w:t>
+      </w:r>
+      <w:bookmarkEnd w:id="42"/>
+    </w:p>
+    <w:p>
+      <w:pPr>
+        <w:pStyle w:val="Body"/>
+      </w:pPr>
+      <w:bookmarkStart w:id="43" w:name="h.4ir09cke7o6d" w:colFirst="0" w:colLast="0"/>
+      <w:bookmarkEnd w:id="43"/>
+      <w:r>
+        <w:rPr>
+          <w:b/>
+        </w:rPr>
+        <w:t>Note:</w:t>
+      </w:r>
+      <w:r>
+        <w:t xml:space="preserve"> this SPECCHIO server is preconfigured for use with the </w:t>
+      </w:r>
+      <w:proofErr w:type="spellStart"/>
+      <w:r>
+        <w:t>sdb_admin</w:t>
+      </w:r>
+      <w:proofErr w:type="spellEnd"/>
+      <w:r>
+        <w:t xml:space="preserve"> user. Adding a new user is not strictly required.</w:t>
+      </w:r>
+    </w:p>
+    <w:p>
+      <w:pPr>
+        <w:pStyle w:val="Body"/>
+      </w:pPr>
+      <w:r>
+        <w:t>User Accounts can be created by connecting to the https port 8181.</w:t>
+      </w:r>
+    </w:p>
+    <w:p>
+      <w:pPr>
+        <w:pStyle w:val="Body"/>
+      </w:pPr>
+      <w:r>
+        <w:t xml:space="preserve">This works </w:t>
+      </w:r>
+      <w:r>
+        <w:t xml:space="preserve">without any further configuration </w:t>
+      </w:r>
+      <w:r>
+        <w:t>from within the SPECCHIO VM</w:t>
+      </w:r>
+      <w:r>
+        <w:t xml:space="preserve"> as well as by using a SPECCHIO client running on the host system</w:t>
+      </w:r>
+      <w:r>
+        <w:t xml:space="preserve">. </w:t>
+      </w:r>
+    </w:p>
+    <w:p>
+      <w:pPr>
+        <w:pStyle w:val="Body"/>
+      </w:pPr>
+    </w:p>
+    <w:p>
+      <w:pPr>
+        <w:pStyle w:val="Body"/>
+      </w:pPr>
+      <w:r>
+        <w:rPr>
+          <w:noProof/>
+        </w:rPr>
+        <w:drawing>
+          <wp:inline distT="0" distB="0" distL="0" distR="0" wp14:anchorId="4F3E378E" wp14:editId="3D7CDFEC">
+            <wp:extent cx="3314561" cy="3476480"/>
+            <wp:effectExtent l="0" t="0" r="0" b="0"/>
+            <wp:docPr id="33" name="Picture 33"/>
+            <wp:cNvGraphicFramePr>
+              <a:graphicFrameLocks xmlns:a="http://schemas.openxmlformats.org/drawingml/2006/main" noChangeAspect="1"/>
+            </wp:cNvGraphicFramePr>
+            <a:graphic xmlns:a="http://schemas.openxmlformats.org/drawingml/2006/main">
+              <a:graphicData uri="http://schemas.openxmlformats.org/drawingml/2006/picture">
+                <pic:pic xmlns:pic="http://schemas.openxmlformats.org/drawingml/2006/picture">
+                  <pic:nvPicPr>
+                    <pic:cNvPr id="1" name=""/>
+                    <pic:cNvPicPr/>
+                  </pic:nvPicPr>
+                  <pic:blipFill>
+                    <a:blip r:embed="rId25"/>
+                    <a:stretch>
+                      <a:fillRect/>
+                    </a:stretch>
+                  </pic:blipFill>
+                  <pic:spPr>
+                    <a:xfrm>
+                      <a:off x="0" y="0"/>
                       <a:ext cx="3338145" cy="3501216"/>
                     </a:xfrm>
                     <a:prstGeom prst="rect">
@@ -5257,13 +5436,13 @@
       <w:pPr>
         <w:pStyle w:val="Heading2"/>
       </w:pPr>
-      <w:bookmarkStart w:id="43" w:name="_Ref11073756"/>
-      <w:bookmarkStart w:id="44" w:name="_Toc97630751"/>
+      <w:bookmarkStart w:id="44" w:name="_Ref11073756"/>
+      <w:bookmarkStart w:id="45" w:name="_Toc109893188"/>
       <w:r>
         <w:t>Networking Access to the SPECCHIO Server</w:t>
       </w:r>
-      <w:bookmarkEnd w:id="43"/>
       <w:bookmarkEnd w:id="44"/>
+      <w:bookmarkEnd w:id="45"/>
     </w:p>
     <w:p>
       <w:r>
@@ -5396,7 +5575,7 @@
                     </pic:cNvPicPr>
                   </pic:nvPicPr>
                   <pic:blipFill>
-                    <a:blip r:embed="rId25">
+                    <a:blip r:embed="rId26">
                       <a:extLst>
                         <a:ext uri="{28A0092B-C50C-407E-A947-70E740481C1C}">
                           <a14:useLocalDpi xmlns:a14="http://schemas.microsoft.com/office/drawing/2010/main" val="0"/>
@@ -5452,7 +5631,7 @@
                     </pic:cNvPicPr>
                   </pic:nvPicPr>
                   <pic:blipFill>
-                    <a:blip r:embed="rId26">
+                    <a:blip r:embed="rId27">
                       <a:extLst>
                         <a:ext uri="{28A0092B-C50C-407E-A947-70E740481C1C}">
                           <a14:useLocalDpi xmlns:a14="http://schemas.microsoft.com/office/drawing/2010/main" val="0"/>
@@ -5533,7 +5712,7 @@
                     </pic:cNvPicPr>
                   </pic:nvPicPr>
                   <pic:blipFill>
-                    <a:blip r:embed="rId27">
+                    <a:blip r:embed="rId28">
                       <a:extLst>
                         <a:ext uri="{28A0092B-C50C-407E-A947-70E740481C1C}">
                           <a14:useLocalDpi xmlns:a14="http://schemas.microsoft.com/office/drawing/2010/main" val="0"/>
@@ -5571,8 +5750,8 @@
       <w:pPr>
         <w:pStyle w:val="Heading2"/>
       </w:pPr>
-      <w:bookmarkStart w:id="45" w:name="_Ref305860385"/>
-      <w:bookmarkStart w:id="46" w:name="_Toc97630752"/>
+      <w:bookmarkStart w:id="46" w:name="_Ref305860385"/>
+      <w:bookmarkStart w:id="47" w:name="_Toc109893189"/>
       <w:r>
         <w:t>Accessing</w:t>
       </w:r>
@@ -5585,8 +5764,8 @@
       <w:r>
         <w:t>from the Host Machine</w:t>
       </w:r>
-      <w:bookmarkEnd w:id="45"/>
       <w:bookmarkEnd w:id="46"/>
+      <w:bookmarkEnd w:id="47"/>
     </w:p>
     <w:p/>
     <w:p>
@@ -5630,10 +5809,7 @@
       </w:r>
       <w:proofErr w:type="spellStart"/>
       <w:r>
-        <w:t>SPECCCHIO_client_</w:t>
-      </w:r>
-      <w:r>
-        <w:t>HOST</w:t>
+        <w:t>SPECCCHIO_client_HOST</w:t>
       </w:r>
       <w:proofErr w:type="spellEnd"/>
       <w:r>
@@ -5678,145 +5854,6 @@
             <wp:extent cx="3185831" cy="1877444"/>
             <wp:effectExtent l="0" t="0" r="0" b="0"/>
             <wp:docPr id="34" name="Picture 34"/>
-            <wp:cNvGraphicFramePr>
-              <a:graphicFrameLocks xmlns:a="http://schemas.openxmlformats.org/drawingml/2006/main" noChangeAspect="1"/>
-            </wp:cNvGraphicFramePr>
-            <a:graphic xmlns:a="http://schemas.openxmlformats.org/drawingml/2006/main">
-              <a:graphicData uri="http://schemas.openxmlformats.org/drawingml/2006/picture">
-                <pic:pic xmlns:pic="http://schemas.openxmlformats.org/drawingml/2006/picture">
-                  <pic:nvPicPr>
-                    <pic:cNvPr id="1" name=""/>
-                    <pic:cNvPicPr/>
-                  </pic:nvPicPr>
-                  <pic:blipFill>
-                    <a:blip r:embed="rId28"/>
-                    <a:stretch>
-                      <a:fillRect/>
-                    </a:stretch>
-                  </pic:blipFill>
-                  <pic:spPr>
-                    <a:xfrm>
-                      <a:off x="0" y="0"/>
-                      <a:ext cx="3200098" cy="1885852"/>
-                    </a:xfrm>
-                    <a:prstGeom prst="rect">
-                      <a:avLst/>
-                    </a:prstGeom>
-                  </pic:spPr>
-                </pic:pic>
-              </a:graphicData>
-            </a:graphic>
-          </wp:inline>
-        </w:drawing>
-      </w:r>
-    </w:p>
-    <w:p/>
-    <w:p>
-      <w:r>
-        <w:t>Open the SPECCHIO db_config.txt file in the Virtual Machine</w:t>
-      </w:r>
-      <w:r>
-        <w:t xml:space="preserve"> </w:t>
-      </w:r>
-      <w:r>
-        <w:t>(</w:t>
-      </w:r>
-      <w:proofErr w:type="spellStart"/>
-      <w:r>
-        <w:t>SPECCCHIO_client_VM</w:t>
-      </w:r>
-      <w:proofErr w:type="spellEnd"/>
-      <w:r>
-        <w:t>)</w:t>
-      </w:r>
-      <w:r>
-        <w:t xml:space="preserve"> and on the host</w:t>
-      </w:r>
-      <w:r>
-        <w:t xml:space="preserve"> </w:t>
-      </w:r>
-      <w:proofErr w:type="spellStart"/>
-      <w:r>
-        <w:t>SPECCCHIO_client_HOST</w:t>
-      </w:r>
-      <w:proofErr w:type="spellEnd"/>
-      <w:r>
-        <w:t xml:space="preserve"> </w:t>
-      </w:r>
-      <w:r>
-        <w:t xml:space="preserve">by selecting ‘Edit </w:t>
-      </w:r>
-      <w:proofErr w:type="spellStart"/>
-      <w:r>
-        <w:t>db_config</w:t>
-      </w:r>
-      <w:proofErr w:type="spellEnd"/>
-      <w:r>
-        <w:t xml:space="preserve"> file’ from the </w:t>
-      </w:r>
-      <w:r>
-        <w:t xml:space="preserve">SPECCHIO </w:t>
-      </w:r>
-      <w:r>
-        <w:t>menu</w:t>
-      </w:r>
-      <w:r>
-        <w:t>.</w:t>
-      </w:r>
-      <w:r>
-        <w:t xml:space="preserve"> </w:t>
-      </w:r>
-      <w:r>
-        <w:t>C</w:t>
-      </w:r>
-      <w:r>
-        <w:t>opy the http</w:t>
-      </w:r>
-      <w:r>
-        <w:t>s</w:t>
-      </w:r>
-      <w:r>
-        <w:t xml:space="preserve"> connection string</w:t>
-      </w:r>
-      <w:r>
-        <w:t xml:space="preserve"> from the </w:t>
-      </w:r>
-      <w:r>
-        <w:t>Virtual Machine</w:t>
-      </w:r>
-      <w:r>
-        <w:t xml:space="preserve"> to the </w:t>
-      </w:r>
-      <w:proofErr w:type="spellStart"/>
-      <w:r>
-        <w:t>db_config</w:t>
-      </w:r>
-      <w:proofErr w:type="spellEnd"/>
-      <w:r>
-        <w:t xml:space="preserve"> file </w:t>
-      </w:r>
-      <w:r>
-        <w:t>on the</w:t>
-      </w:r>
-      <w:r>
-        <w:t xml:space="preserve"> host machine</w:t>
-      </w:r>
-      <w:r>
-        <w:t>.</w:t>
-      </w:r>
-    </w:p>
-    <w:p/>
-    <w:p>
-      <w:r>
-        <w:rPr>
-          <w:noProof/>
-        </w:rPr>
-        <w:lastRenderedPageBreak/>
-        <w:drawing>
-          <wp:inline distT="0" distB="0" distL="0" distR="0" wp14:anchorId="6118C403" wp14:editId="03D5696A">
-            <wp:extent cx="1119214" cy="1522585"/>
-            <wp:effectExtent l="0" t="0" r="0" b="0"/>
-            <wp:docPr id="35" name="Picture 35"/>
             <wp:cNvGraphicFramePr>
               <a:graphicFrameLocks xmlns:a="http://schemas.openxmlformats.org/drawingml/2006/main" noChangeAspect="1"/>
             </wp:cNvGraphicFramePr>
@@ -5836,7 +5873,7 @@
                   <pic:spPr>
                     <a:xfrm>
                       <a:off x="0" y="0"/>
-                      <a:ext cx="1131755" cy="1539646"/>
+                      <a:ext cx="3200098" cy="1885852"/>
                     </a:xfrm>
                     <a:prstGeom prst="rect">
                       <a:avLst/>
@@ -5852,14 +5889,101 @@
     <w:p/>
     <w:p>
       <w:r>
-        <w:rPr>
-          <w:noProof/>
-        </w:rPr>
+        <w:t>Open the SPECCHIO db_config.txt file in the Virtual Machine</w:t>
+      </w:r>
+      <w:r>
+        <w:t xml:space="preserve"> (</w:t>
+      </w:r>
+      <w:proofErr w:type="spellStart"/>
+      <w:r>
+        <w:t>SPECCCHIO_client_VM</w:t>
+      </w:r>
+      <w:proofErr w:type="spellEnd"/>
+      <w:r>
+        <w:t>) and on the host</w:t>
+      </w:r>
+      <w:r>
+        <w:t xml:space="preserve"> </w:t>
+      </w:r>
+      <w:proofErr w:type="spellStart"/>
+      <w:r>
+        <w:t>SPECCCHIO_client_HOST</w:t>
+      </w:r>
+      <w:proofErr w:type="spellEnd"/>
+      <w:r>
+        <w:t xml:space="preserve"> </w:t>
+      </w:r>
+      <w:r>
+        <w:t xml:space="preserve">by selecting ‘Edit </w:t>
+      </w:r>
+      <w:proofErr w:type="spellStart"/>
+      <w:r>
+        <w:t>db_config</w:t>
+      </w:r>
+      <w:proofErr w:type="spellEnd"/>
+      <w:r>
+        <w:t xml:space="preserve"> file’ from the </w:t>
+      </w:r>
+      <w:r>
+        <w:t xml:space="preserve">SPECCHIO </w:t>
+      </w:r>
+      <w:r>
+        <w:t>menu</w:t>
+      </w:r>
+      <w:r>
+        <w:t>.</w:t>
+      </w:r>
+      <w:r>
+        <w:t xml:space="preserve"> </w:t>
+      </w:r>
+      <w:r>
+        <w:t>C</w:t>
+      </w:r>
+      <w:r>
+        <w:t>opy the http</w:t>
+      </w:r>
+      <w:r>
+        <w:t>s</w:t>
+      </w:r>
+      <w:r>
+        <w:t xml:space="preserve"> connection string</w:t>
+      </w:r>
+      <w:r>
+        <w:t xml:space="preserve"> from the Virtual Machine</w:t>
+      </w:r>
+      <w:r>
+        <w:t xml:space="preserve"> to the </w:t>
+      </w:r>
+      <w:proofErr w:type="spellStart"/>
+      <w:r>
+        <w:t>db_config</w:t>
+      </w:r>
+      <w:proofErr w:type="spellEnd"/>
+      <w:r>
+        <w:t xml:space="preserve"> file </w:t>
+      </w:r>
+      <w:r>
+        <w:t>on the</w:t>
+      </w:r>
+      <w:r>
+        <w:t xml:space="preserve"> host machine</w:t>
+      </w:r>
+      <w:r>
+        <w:t>.</w:t>
+      </w:r>
+    </w:p>
+    <w:p/>
+    <w:p>
+      <w:r>
+        <w:rPr>
+          <w:noProof/>
+        </w:rPr>
+        <w:lastRenderedPageBreak/>
         <w:drawing>
-          <wp:inline distT="0" distB="0" distL="0" distR="0" wp14:anchorId="004821BF" wp14:editId="43782A47">
-            <wp:extent cx="5940425" cy="2231390"/>
+          <wp:inline distT="0" distB="0" distL="0" distR="0" wp14:anchorId="6118C403" wp14:editId="03D5696A">
+            <wp:extent cx="1119214" cy="1522585"/>
             <wp:effectExtent l="0" t="0" r="0" b="0"/>
-            <wp:docPr id="36" name="Picture 36"/>
+            <wp:docPr id="35" name="Picture 35"/>
             <wp:cNvGraphicFramePr>
               <a:graphicFrameLocks xmlns:a="http://schemas.openxmlformats.org/drawingml/2006/main" noChangeAspect="1"/>
             </wp:cNvGraphicFramePr>
@@ -5879,7 +6003,7 @@
                   <pic:spPr>
                     <a:xfrm>
                       <a:off x="0" y="0"/>
-                      <a:ext cx="5940425" cy="2231390"/>
+                      <a:ext cx="1131755" cy="1539646"/>
                     </a:xfrm>
                     <a:prstGeom prst="rect">
                       <a:avLst/>
@@ -5895,42 +6019,14 @@
     <w:p/>
     <w:p>
       <w:r>
-        <w:t xml:space="preserve">Restart the </w:t>
-      </w:r>
-      <w:r>
-        <w:t>SPECCCHIO</w:t>
-      </w:r>
-      <w:r>
-        <w:t xml:space="preserve"> on the host system to make it re-read the </w:t>
-      </w:r>
-      <w:proofErr w:type="spellStart"/>
-      <w:r>
-        <w:t>db_config</w:t>
-      </w:r>
-      <w:proofErr w:type="spellEnd"/>
-      <w:r>
-        <w:t xml:space="preserve"> file.</w:t>
-      </w:r>
-    </w:p>
-    <w:p>
-      <w:r>
-        <w:t>Connect to the SPECCHIO server running in the Virtual Machine:</w:t>
-      </w:r>
-    </w:p>
-    <w:p/>
-    <w:p>
-      <w:r>
-        <w:t xml:space="preserve"> </w:t>
-      </w:r>
-      <w:r>
         <w:rPr>
           <w:noProof/>
         </w:rPr>
         <w:drawing>
-          <wp:inline distT="0" distB="0" distL="0" distR="0" wp14:anchorId="45CD1809" wp14:editId="703A854B">
-            <wp:extent cx="5940425" cy="2288540"/>
+          <wp:inline distT="0" distB="0" distL="0" distR="0" wp14:anchorId="004821BF" wp14:editId="43782A47">
+            <wp:extent cx="5940425" cy="2231390"/>
             <wp:effectExtent l="0" t="0" r="0" b="0"/>
-            <wp:docPr id="37" name="Picture 37"/>
+            <wp:docPr id="36" name="Picture 36"/>
             <wp:cNvGraphicFramePr>
               <a:graphicFrameLocks xmlns:a="http://schemas.openxmlformats.org/drawingml/2006/main" noChangeAspect="1"/>
             </wp:cNvGraphicFramePr>
@@ -5950,6 +6046,71 @@
                   <pic:spPr>
                     <a:xfrm>
                       <a:off x="0" y="0"/>
+                      <a:ext cx="5940425" cy="2231390"/>
+                    </a:xfrm>
+                    <a:prstGeom prst="rect">
+                      <a:avLst/>
+                    </a:prstGeom>
+                  </pic:spPr>
+                </pic:pic>
+              </a:graphicData>
+            </a:graphic>
+          </wp:inline>
+        </w:drawing>
+      </w:r>
+    </w:p>
+    <w:p/>
+    <w:p>
+      <w:r>
+        <w:t xml:space="preserve">Restart the SPECCCHIO on the host system to make it re-read the </w:t>
+      </w:r>
+      <w:proofErr w:type="spellStart"/>
+      <w:r>
+        <w:t>db_config</w:t>
+      </w:r>
+      <w:proofErr w:type="spellEnd"/>
+      <w:r>
+        <w:t xml:space="preserve"> file.</w:t>
+      </w:r>
+    </w:p>
+    <w:p>
+      <w:r>
+        <w:t>Connect to the SPECCHIO server running in the Virtual Machine:</w:t>
+      </w:r>
+    </w:p>
+    <w:p/>
+    <w:p>
+      <w:r>
+        <w:t xml:space="preserve"> </w:t>
+      </w:r>
+      <w:r>
+        <w:rPr>
+          <w:noProof/>
+        </w:rPr>
+        <w:drawing>
+          <wp:inline distT="0" distB="0" distL="0" distR="0" wp14:anchorId="45CD1809" wp14:editId="703A854B">
+            <wp:extent cx="5940425" cy="2288540"/>
+            <wp:effectExtent l="0" t="0" r="0" b="0"/>
+            <wp:docPr id="37" name="Picture 37"/>
+            <wp:cNvGraphicFramePr>
+              <a:graphicFrameLocks xmlns:a="http://schemas.openxmlformats.org/drawingml/2006/main" noChangeAspect="1"/>
+            </wp:cNvGraphicFramePr>
+            <a:graphic xmlns:a="http://schemas.openxmlformats.org/drawingml/2006/main">
+              <a:graphicData uri="http://schemas.openxmlformats.org/drawingml/2006/picture">
+                <pic:pic xmlns:pic="http://schemas.openxmlformats.org/drawingml/2006/picture">
+                  <pic:nvPicPr>
+                    <pic:cNvPr id="1" name=""/>
+                    <pic:cNvPicPr/>
+                  </pic:nvPicPr>
+                  <pic:blipFill>
+                    <a:blip r:embed="rId32"/>
+                    <a:stretch>
+                      <a:fillRect/>
+                    </a:stretch>
+                  </pic:blipFill>
+                  <pic:spPr>
+                    <a:xfrm>
+                      <a:off x="0" y="0"/>
                       <a:ext cx="5940425" cy="2288540"/>
                     </a:xfrm>
                     <a:prstGeom prst="rect">
@@ -5969,9 +6130,9 @@
       <w:pPr>
         <w:pStyle w:val="Heading2"/>
       </w:pPr>
-      <w:bookmarkStart w:id="47" w:name="_Ref296253549"/>
-      <w:bookmarkStart w:id="48" w:name="_Ref305859109"/>
-      <w:bookmarkStart w:id="49" w:name="_Toc97630753"/>
+      <w:bookmarkStart w:id="48" w:name="_Ref296253549"/>
+      <w:bookmarkStart w:id="49" w:name="_Ref305859109"/>
+      <w:bookmarkStart w:id="50" w:name="_Toc109893190"/>
       <w:r>
         <w:lastRenderedPageBreak/>
         <w:t>Accessing</w:t>
@@ -5979,7 +6140,7 @@
       <w:r>
         <w:t xml:space="preserve"> SPECCHIO from Outside the Virtual Machine</w:t>
       </w:r>
-      <w:bookmarkEnd w:id="49"/>
+      <w:bookmarkEnd w:id="50"/>
     </w:p>
     <w:p>
       <w:r>
@@ -6215,7 +6376,7 @@
                     </pic:cNvPicPr>
                   </pic:nvPicPr>
                   <pic:blipFill>
-                    <a:blip r:embed="rId32">
+                    <a:blip r:embed="rId33">
                       <a:extLst>
                         <a:ext uri="{28A0092B-C50C-407E-A947-70E740481C1C}">
                           <a14:useLocalDpi xmlns:a14="http://schemas.microsoft.com/office/drawing/2010/main" val="0"/>
@@ -6247,21 +6408,21 @@
         </w:drawing>
       </w:r>
     </w:p>
-    <w:bookmarkEnd w:id="47"/>
     <w:bookmarkEnd w:id="48"/>
+    <w:bookmarkEnd w:id="49"/>
     <w:p/>
     <w:p>
       <w:pPr>
         <w:pStyle w:val="Heading2"/>
       </w:pPr>
-      <w:bookmarkStart w:id="50" w:name="_Toc97630754"/>
+      <w:bookmarkStart w:id="51" w:name="_Toc109893191"/>
       <w:r>
         <w:t>Accessing</w:t>
       </w:r>
       <w:r>
         <w:t xml:space="preserve"> SPECCHIO VM in the Field without any existing Network</w:t>
       </w:r>
-      <w:bookmarkEnd w:id="50"/>
+      <w:bookmarkEnd w:id="51"/>
     </w:p>
     <w:p/>
     <w:p>
@@ -6346,7 +6507,7 @@
                     </pic:cNvPicPr>
                   </pic:nvPicPr>
                   <pic:blipFill>
-                    <a:blip r:embed="rId33">
+                    <a:blip r:embed="rId34">
                       <a:extLst>
                         <a:ext uri="{28A0092B-C50C-407E-A947-70E740481C1C}">
                           <a14:useLocalDpi xmlns:a14="http://schemas.microsoft.com/office/drawing/2010/main" val="0"/>
@@ -6403,7 +6564,7 @@
                     </pic:cNvPicPr>
                   </pic:nvPicPr>
                   <pic:blipFill>
-                    <a:blip r:embed="rId34">
+                    <a:blip r:embed="rId35">
                       <a:extLst>
                         <a:ext uri="{28A0092B-C50C-407E-A947-70E740481C1C}">
                           <a14:useLocalDpi xmlns:a14="http://schemas.microsoft.com/office/drawing/2010/main" val="0"/>
@@ -6461,7 +6622,7 @@
                     </pic:cNvPicPr>
                   </pic:nvPicPr>
                   <pic:blipFill>
-                    <a:blip r:embed="rId35">
+                    <a:blip r:embed="rId36">
                       <a:extLst>
                         <a:ext uri="{28A0092B-C50C-407E-A947-70E740481C1C}">
                           <a14:useLocalDpi xmlns:a14="http://schemas.microsoft.com/office/drawing/2010/main" val="0"/>
@@ -6505,11 +6666,11 @@
       <w:pPr>
         <w:pStyle w:val="Heading2"/>
       </w:pPr>
-      <w:bookmarkStart w:id="51" w:name="_Toc97630755"/>
+      <w:bookmarkStart w:id="52" w:name="_Toc109893192"/>
       <w:r>
         <w:t>Mounting a host folder into the VM</w:t>
       </w:r>
-      <w:bookmarkEnd w:id="51"/>
+      <w:bookmarkEnd w:id="52"/>
     </w:p>
     <w:p>
       <w:r>
@@ -6553,7 +6714,7 @@
                     </pic:cNvPicPr>
                   </pic:nvPicPr>
                   <pic:blipFill>
-                    <a:blip r:embed="rId36">
+                    <a:blip r:embed="rId37">
                       <a:extLst>
                         <a:ext uri="{28A0092B-C50C-407E-A947-70E740481C1C}">
                           <a14:useLocalDpi xmlns:a14="http://schemas.microsoft.com/office/drawing/2010/main" val="0"/>
@@ -6660,11 +6821,11 @@
       <w:pPr>
         <w:pStyle w:val="Heading2"/>
       </w:pPr>
-      <w:bookmarkStart w:id="52" w:name="_Toc97630756"/>
+      <w:bookmarkStart w:id="53" w:name="_Toc109893193"/>
       <w:r>
         <w:t>Handling larger database requirements</w:t>
       </w:r>
-      <w:bookmarkEnd w:id="52"/>
+      <w:bookmarkEnd w:id="53"/>
     </w:p>
     <w:p>
       <w:r>
@@ -6683,12 +6844,12 @@
       <w:pPr>
         <w:pStyle w:val="Heading1"/>
       </w:pPr>
-      <w:bookmarkStart w:id="53" w:name="_Toc97630757"/>
+      <w:bookmarkStart w:id="54" w:name="_Toc109893194"/>
       <w:r>
         <w:lastRenderedPageBreak/>
         <w:t>Database access from the Host Machine</w:t>
       </w:r>
-      <w:bookmarkEnd w:id="53"/>
+      <w:bookmarkEnd w:id="54"/>
     </w:p>
     <w:p>
       <w:r>
@@ -6723,7 +6884,7 @@
                     <pic:cNvPicPr/>
                   </pic:nvPicPr>
                   <pic:blipFill>
-                    <a:blip r:embed="rId37"/>
+                    <a:blip r:embed="rId38"/>
                     <a:stretch>
                       <a:fillRect/>
                     </a:stretch>
@@ -7239,12 +7400,12 @@
       <w:pPr>
         <w:pStyle w:val="Heading1"/>
       </w:pPr>
-      <w:bookmarkStart w:id="54" w:name="_Toc97630758"/>
+      <w:bookmarkStart w:id="55" w:name="_Toc109893195"/>
       <w:r>
         <w:lastRenderedPageBreak/>
         <w:t>Upgrading the SPECCHIO System</w:t>
       </w:r>
-      <w:bookmarkEnd w:id="54"/>
+      <w:bookmarkEnd w:id="55"/>
     </w:p>
     <w:p>
       <w:r>
@@ -7262,13 +7423,13 @@
       <w:pPr>
         <w:pStyle w:val="Heading2"/>
       </w:pPr>
-      <w:bookmarkStart w:id="55" w:name="_Toc11074763"/>
-      <w:bookmarkStart w:id="56" w:name="_Toc97630759"/>
+      <w:bookmarkStart w:id="56" w:name="_Toc11074763"/>
+      <w:bookmarkStart w:id="57" w:name="_Toc109893196"/>
       <w:r>
         <w:t>Upgrade Scenarios</w:t>
       </w:r>
-      <w:bookmarkEnd w:id="55"/>
       <w:bookmarkEnd w:id="56"/>
+      <w:bookmarkEnd w:id="57"/>
     </w:p>
     <w:p>
       <w:pPr>
@@ -7339,13 +7500,13 @@
       <w:pPr>
         <w:pStyle w:val="Heading2"/>
       </w:pPr>
-      <w:bookmarkStart w:id="57" w:name="_Toc11074764"/>
-      <w:bookmarkStart w:id="58" w:name="_Toc97630760"/>
+      <w:bookmarkStart w:id="58" w:name="_Toc11074764"/>
+      <w:bookmarkStart w:id="59" w:name="_Toc109893197"/>
       <w:r>
         <w:t>Upgrade from an old SPECCHIO VM</w:t>
       </w:r>
-      <w:bookmarkEnd w:id="57"/>
       <w:bookmarkEnd w:id="58"/>
+      <w:bookmarkEnd w:id="59"/>
     </w:p>
     <w:p>
       <w:r>
@@ -7357,11 +7518,11 @@
       <w:pPr>
         <w:pStyle w:val="Heading3"/>
       </w:pPr>
-      <w:bookmarkStart w:id="59" w:name="_Toc97630761"/>
+      <w:bookmarkStart w:id="60" w:name="_Toc109893198"/>
       <w:r>
         <w:t>Creating and Exporting a dump in the old SPECCHIO VM</w:t>
       </w:r>
-      <w:bookmarkEnd w:id="59"/>
+      <w:bookmarkEnd w:id="60"/>
     </w:p>
     <w:p>
       <w:r>
@@ -7397,7 +7558,7 @@
                     </pic:cNvPicPr>
                   </pic:nvPicPr>
                   <pic:blipFill>
-                    <a:blip r:embed="rId38">
+                    <a:blip r:embed="rId39">
                       <a:extLst>
                         <a:ext uri="{28A0092B-C50C-407E-A947-70E740481C1C}">
                           <a14:useLocalDpi xmlns:a14="http://schemas.microsoft.com/office/drawing/2010/main" val="0"/>
@@ -7443,8 +7604,8 @@
           <w:lang w:val="en-US"/>
         </w:rPr>
       </w:pPr>
-      <w:bookmarkStart w:id="60" w:name="_Toc11074766"/>
-      <w:bookmarkStart w:id="61" w:name="_Toc97630762"/>
+      <w:bookmarkStart w:id="61" w:name="_Toc11074766"/>
+      <w:bookmarkStart w:id="62" w:name="_Toc109893199"/>
       <w:r>
         <w:rPr>
           <w:lang w:val="en-US"/>
@@ -7452,8 +7613,8 @@
         <w:lastRenderedPageBreak/>
         <w:t>Transferring and Importing an old dump in the new SPECCHIO VM</w:t>
       </w:r>
-      <w:bookmarkEnd w:id="60"/>
       <w:bookmarkEnd w:id="61"/>
+      <w:bookmarkEnd w:id="62"/>
     </w:p>
     <w:p/>
     <w:p>
@@ -7571,7 +7732,7 @@
                     <pic:cNvPicPr/>
                   </pic:nvPicPr>
                   <pic:blipFill>
-                    <a:blip r:embed="rId39"/>
+                    <a:blip r:embed="rId40"/>
                     <a:stretch>
                       <a:fillRect/>
                     </a:stretch>
@@ -7709,32 +7870,32 @@
       <w:pPr>
         <w:pStyle w:val="Heading2"/>
       </w:pPr>
-      <w:bookmarkStart w:id="62" w:name="_Toc97630763"/>
+      <w:bookmarkStart w:id="63" w:name="_Toc109893200"/>
       <w:r>
         <w:t>Server and Client Software Upgrades</w:t>
       </w:r>
-      <w:bookmarkEnd w:id="62"/>
+      <w:bookmarkEnd w:id="63"/>
     </w:p>
     <w:p>
       <w:pPr>
         <w:pStyle w:val="Heading3"/>
       </w:pPr>
-      <w:bookmarkStart w:id="63" w:name="_Toc97630764"/>
+      <w:bookmarkStart w:id="64" w:name="_Toc109893201"/>
       <w:r>
         <w:t>Automatic Upgrade</w:t>
       </w:r>
       <w:r>
         <w:t xml:space="preserve"> (</w:t>
       </w:r>
-      <w:bookmarkStart w:id="64" w:name="_Toc11074767"/>
+      <w:bookmarkStart w:id="65" w:name="_Toc11074767"/>
       <w:r>
         <w:t>In-place Upgrade</w:t>
       </w:r>
+      <w:bookmarkEnd w:id="65"/>
+      <w:r>
+        <w:t>)</w:t>
+      </w:r>
       <w:bookmarkEnd w:id="64"/>
-      <w:r>
-        <w:t>)</w:t>
-      </w:r>
-      <w:bookmarkEnd w:id="63"/>
     </w:p>
     <w:p/>
     <w:p>
@@ -7801,7 +7962,7 @@
                     </pic:cNvPicPr>
                   </pic:nvPicPr>
                   <pic:blipFill>
-                    <a:blip r:embed="rId40"/>
+                    <a:blip r:embed="rId41"/>
                     <a:stretch>
                       <a:fillRect/>
                     </a:stretch>
@@ -7881,7 +8042,7 @@
         <w:rPr>
           <w:noProof/>
         </w:rPr>
-        <w:pict w14:anchorId="3B2F47A1">
+        <w:pict w14:anchorId="1F884F31">
           <v:shape id="Shape1" o:spid="_x0000_s1028" style="position:absolute;margin-left:-312.65pt;margin-top:10.2pt;width:40.05pt;height:15.5pt;z-index:251660288;visibility:visible;mso-wrap-style:square;mso-width-percent:0;mso-height-percent:0;mso-wrap-distance-left:0;mso-wrap-distance-top:0;mso-wrap-distance-right:0;mso-wrap-distance-bottom:0;mso-position-horizontal:absolute;mso-position-horizontal-relative:text;mso-position-vertical:absolute;mso-position-vertical-relative:text;mso-width-percent:0;mso-height-percent:0;mso-width-relative:page;mso-height-relative:page;v-text-anchor:top" coordsize="799,308" o:gfxdata="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" path="m798,76r-599,l199,,,153,199,307r,-77l798,230r,-154e" fillcolor="#ef413d" strokecolor="#ef413d">
             <v:path arrowok="t"/>
           </v:shape>
@@ -7991,11 +8152,11 @@
       <w:pPr>
         <w:pStyle w:val="Heading3"/>
       </w:pPr>
-      <w:bookmarkStart w:id="65" w:name="_Toc97630765"/>
+      <w:bookmarkStart w:id="66" w:name="_Toc109893202"/>
       <w:r>
         <w:t>Manual Upgrade</w:t>
       </w:r>
-      <w:bookmarkEnd w:id="65"/>
+      <w:bookmarkEnd w:id="66"/>
     </w:p>
     <w:p>
       <w:r>
@@ -8100,7 +8261,7 @@
                     <pic:cNvPicPr/>
                   </pic:nvPicPr>
                   <pic:blipFill>
-                    <a:blip r:embed="rId41"/>
+                    <a:blip r:embed="rId42"/>
                     <a:stretch>
                       <a:fillRect/>
                     </a:stretch>
@@ -8221,7 +8382,7 @@
                     </pic:cNvPicPr>
                   </pic:nvPicPr>
                   <pic:blipFill>
-                    <a:blip r:embed="rId42">
+                    <a:blip r:embed="rId43">
                       <a:extLst>
                         <a:ext uri="{28A0092B-C50C-407E-A947-70E740481C1C}">
                           <a14:useLocalDpi xmlns:a14="http://schemas.microsoft.com/office/drawing/2010/main" val="0"/>
@@ -8561,7 +8722,7 @@
       <w:r>
         <w:t xml:space="preserve">Download the latest cross-platform client installation package from </w:t>
       </w:r>
-      <w:hyperlink r:id="rId43" w:history="1">
+      <w:hyperlink r:id="rId44" w:history="1">
         <w:r>
           <w:rPr>
             <w:rStyle w:val="Hyperlink"/>
@@ -8608,13 +8769,13 @@
       <w:pPr>
         <w:pStyle w:val="Heading2"/>
       </w:pPr>
-      <w:bookmarkStart w:id="66" w:name="_Toc11074768"/>
-      <w:bookmarkStart w:id="67" w:name="_Toc97630766"/>
+      <w:bookmarkStart w:id="67" w:name="_Toc11074768"/>
+      <w:bookmarkStart w:id="68" w:name="_Toc109893203"/>
       <w:r>
         <w:t>Virtual Machine Image Upgrade</w:t>
       </w:r>
-      <w:bookmarkEnd w:id="66"/>
       <w:bookmarkEnd w:id="67"/>
+      <w:bookmarkEnd w:id="68"/>
     </w:p>
     <w:p>
       <w:pPr>
@@ -8668,7 +8829,7 @@
         </w:rPr>
         <w:t xml:space="preserve">You might also consider creating a snapshot of your current virtual machine (just in case). Check out the </w:t>
       </w:r>
-      <w:hyperlink r:id="rId44" w:anchor="snapshots" w:history="1">
+      <w:hyperlink r:id="rId45" w:anchor="snapshots" w:history="1">
         <w:r>
           <w:rPr>
             <w:rStyle w:val="Hyperlink"/>
@@ -8712,18 +8873,18 @@
           <w:lang w:val="en-US"/>
         </w:rPr>
       </w:pPr>
-      <w:bookmarkStart w:id="68" w:name="_Toc11074769"/>
-      <w:bookmarkStart w:id="69" w:name="_Ref11075595"/>
-      <w:bookmarkStart w:id="70" w:name="_Toc97630767"/>
+      <w:bookmarkStart w:id="69" w:name="_Toc11074769"/>
+      <w:bookmarkStart w:id="70" w:name="_Ref11075595"/>
+      <w:bookmarkStart w:id="71" w:name="_Toc109893204"/>
       <w:r>
         <w:rPr>
           <w:lang w:val="en-US"/>
         </w:rPr>
         <w:t>Database Export</w:t>
       </w:r>
-      <w:bookmarkEnd w:id="68"/>
       <w:bookmarkEnd w:id="69"/>
       <w:bookmarkEnd w:id="70"/>
+      <w:bookmarkEnd w:id="71"/>
     </w:p>
     <w:p>
       <w:pPr>
@@ -8749,7 +8910,7 @@
           <w:noProof/>
         </w:rPr>
         <w:lastRenderedPageBreak/>
-        <w:pict w14:anchorId="0456179B">
+        <w:pict w14:anchorId="03307997">
           <v:shape id="_x0000_s1027" style="position:absolute;margin-left:81.55pt;margin-top:120.05pt;width:40.05pt;height:15.5pt;z-index:251673600;visibility:visible;mso-wrap-style:square;mso-width-percent:0;mso-height-percent:0;mso-wrap-distance-left:0;mso-wrap-distance-top:0;mso-wrap-distance-right:0;mso-wrap-distance-bottom:0;mso-position-horizontal:absolute;mso-position-horizontal-relative:text;mso-position-vertical:absolute;mso-position-vertical-relative:text;mso-width-percent:0;mso-height-percent:0;mso-width-relative:page;mso-height-relative:page;v-text-anchor:top" coordsize="799,308" o:gfxdata="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" path="m798,76r-599,l199,,,153,199,307r,-77l798,230r,-154e" fillcolor="#ef413d" strokecolor="#ef413d">
             <v:path arrowok="t"/>
           </v:shape>
@@ -8777,7 +8938,7 @@
                     </pic:cNvPicPr>
                   </pic:nvPicPr>
                   <pic:blipFill>
-                    <a:blip r:embed="rId45">
+                    <a:blip r:embed="rId46">
                       <a:extLst>
                         <a:ext uri="{28A0092B-C50C-407E-A947-70E740481C1C}">
                           <a14:useLocalDpi xmlns:a14="http://schemas.microsoft.com/office/drawing/2010/main" val="0"/>
@@ -8886,7 +9047,7 @@
                     </pic:cNvPicPr>
                   </pic:nvPicPr>
                   <pic:blipFill>
-                    <a:blip r:embed="rId46">
+                    <a:blip r:embed="rId47">
                       <a:extLst>
                         <a:ext uri="{28A0092B-C50C-407E-A947-70E740481C1C}">
                           <a14:useLocalDpi xmlns:a14="http://schemas.microsoft.com/office/drawing/2010/main" val="0"/>
@@ -8988,7 +9149,7 @@
                     </pic:cNvPicPr>
                   </pic:nvPicPr>
                   <pic:blipFill>
-                    <a:blip r:embed="rId47">
+                    <a:blip r:embed="rId48">
                       <a:extLst>
                         <a:ext uri="{28A0092B-C50C-407E-A947-70E740481C1C}">
                           <a14:useLocalDpi xmlns:a14="http://schemas.microsoft.com/office/drawing/2010/main" val="0"/>
@@ -9056,8 +9217,8 @@
           <w:lang w:val="en-US"/>
         </w:rPr>
       </w:pPr>
-      <w:bookmarkStart w:id="71" w:name="_Toc11074770"/>
-      <w:bookmarkStart w:id="72" w:name="_Toc97630768"/>
+      <w:bookmarkStart w:id="72" w:name="_Toc11074770"/>
+      <w:bookmarkStart w:id="73" w:name="_Toc109893205"/>
       <w:r>
         <w:rPr>
           <w:bCs/>
@@ -9065,8 +9226,8 @@
         </w:rPr>
         <w:t>Transferring the dump</w:t>
       </w:r>
-      <w:bookmarkEnd w:id="71"/>
       <w:bookmarkEnd w:id="72"/>
+      <w:bookmarkEnd w:id="73"/>
     </w:p>
     <w:p>
       <w:pPr>
@@ -9143,7 +9304,7 @@
         <w:rPr>
           <w:noProof/>
         </w:rPr>
-        <w:pict w14:anchorId="05EA347B">
+        <w:pict w14:anchorId="2960DB05">
           <v:shape id="Shape2" o:spid="_x0000_s1026" style="position:absolute;margin-left:276.6pt;margin-top:36.15pt;width:43.3pt;height:12.2pt;z-index:251668480;visibility:visible;mso-wrap-style:square;mso-width-percent:0;mso-height-percent:0;mso-wrap-distance-left:0;mso-wrap-distance-top:0;mso-wrap-distance-right:0;mso-wrap-distance-bottom:0;mso-position-horizontal:absolute;mso-position-horizontal-relative:text;mso-position-vertical:absolute;mso-position-vertical-relative:text;mso-width-percent:0;mso-height-percent:0;mso-width-relative:page;mso-height-relative:page;v-text-anchor:top" coordsize="864,242" o:gfxdata="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" path="m,60r647,l647,,863,120,647,241r,-61l,180,,60e" fillcolor="#ef413d" strokecolor="#ef413d">
             <v:path arrowok="t"/>
           </v:shape>
@@ -9171,7 +9332,7 @@
                     </pic:cNvPicPr>
                   </pic:nvPicPr>
                   <pic:blipFill>
-                    <a:blip r:embed="rId48">
+                    <a:blip r:embed="rId49">
                       <a:extLst>
                         <a:ext uri="{28A0092B-C50C-407E-A947-70E740481C1C}">
                           <a14:useLocalDpi xmlns:a14="http://schemas.microsoft.com/office/drawing/2010/main" val="0"/>
@@ -9274,7 +9435,7 @@
                     </pic:cNvPicPr>
                   </pic:nvPicPr>
                   <pic:blipFill>
-                    <a:blip r:embed="rId49">
+                    <a:blip r:embed="rId50">
                       <a:extLst>
                         <a:ext uri="{28A0092B-C50C-407E-A947-70E740481C1C}">
                           <a14:useLocalDpi xmlns:a14="http://schemas.microsoft.com/office/drawing/2010/main" val="0"/>
@@ -9429,7 +9590,7 @@
           <w:lang w:val="en-US"/>
         </w:rPr>
       </w:pPr>
-      <w:bookmarkStart w:id="73" w:name="_Toc11074771"/>
+      <w:bookmarkStart w:id="74" w:name="_Toc11074771"/>
       <w:r>
         <w:rPr>
           <w:b/>
@@ -9463,7 +9624,7 @@
                     </pic:cNvPicPr>
                   </pic:nvPicPr>
                   <pic:blipFill>
-                    <a:blip r:embed="rId50"/>
+                    <a:blip r:embed="rId51"/>
                     <a:stretch>
                       <a:fillRect/>
                     </a:stretch>
@@ -9483,7 +9644,7 @@
           </wp:anchor>
         </w:drawing>
       </w:r>
-      <w:bookmarkEnd w:id="73"/>
+      <w:bookmarkEnd w:id="74"/>
     </w:p>
     <w:p>
       <w:r>
@@ -9561,16 +9722,16 @@
           <w:lang w:val="en-US"/>
         </w:rPr>
       </w:pPr>
-      <w:bookmarkStart w:id="74" w:name="_Toc11074772"/>
-      <w:bookmarkStart w:id="75" w:name="_Toc97630769"/>
+      <w:bookmarkStart w:id="75" w:name="_Toc11074772"/>
+      <w:bookmarkStart w:id="76" w:name="_Toc109893206"/>
       <w:r>
         <w:rPr>
           <w:lang w:val="en-US"/>
         </w:rPr>
         <w:t>Importing the dump</w:t>
       </w:r>
-      <w:bookmarkEnd w:id="74"/>
       <w:bookmarkEnd w:id="75"/>
+      <w:bookmarkEnd w:id="76"/>
     </w:p>
     <w:p>
       <w:pPr>
@@ -9634,7 +9795,7 @@
                     </pic:cNvPicPr>
                   </pic:nvPicPr>
                   <pic:blipFill>
-                    <a:blip r:embed="rId51">
+                    <a:blip r:embed="rId52">
                       <a:extLst>
                         <a:ext uri="{28A0092B-C50C-407E-A947-70E740481C1C}">
                           <a14:useLocalDpi xmlns:a14="http://schemas.microsoft.com/office/drawing/2010/main" val="0"/>
@@ -9725,7 +9886,7 @@
                     </pic:cNvPicPr>
                   </pic:nvPicPr>
                   <pic:blipFill>
-                    <a:blip r:embed="rId52"/>
+                    <a:blip r:embed="rId53"/>
                     <a:stretch>
                       <a:fillRect/>
                     </a:stretch>
@@ -9802,7 +9963,7 @@
                     </pic:cNvPicPr>
                   </pic:nvPicPr>
                   <pic:blipFill>
-                    <a:blip r:embed="rId53">
+                    <a:blip r:embed="rId54">
                       <a:extLst>
                         <a:ext uri="{28A0092B-C50C-407E-A947-70E740481C1C}">
                           <a14:useLocalDpi xmlns:a14="http://schemas.microsoft.com/office/drawing/2010/main" val="0"/>
@@ -9906,7 +10067,7 @@
                     </pic:cNvPicPr>
                   </pic:nvPicPr>
                   <pic:blipFill>
-                    <a:blip r:embed="rId54">
+                    <a:blip r:embed="rId55">
                       <a:extLst>
                         <a:ext uri="{28A0092B-C50C-407E-A947-70E740481C1C}">
                           <a14:useLocalDpi xmlns:a14="http://schemas.microsoft.com/office/drawing/2010/main" val="0"/>
@@ -10001,11 +10162,11 @@
       <w:pPr>
         <w:pStyle w:val="Heading2"/>
       </w:pPr>
-      <w:bookmarkStart w:id="76" w:name="_Toc97630770"/>
+      <w:bookmarkStart w:id="77" w:name="_Toc109893207"/>
       <w:r>
         <w:t>SPECCHIO Database Upgrades</w:t>
       </w:r>
-      <w:bookmarkEnd w:id="76"/>
+      <w:bookmarkEnd w:id="77"/>
     </w:p>
     <w:p>
       <w:pPr>
@@ -10472,7 +10633,7 @@
                     </pic:cNvPicPr>
                   </pic:nvPicPr>
                   <pic:blipFill>
-                    <a:blip r:embed="rId55">
+                    <a:blip r:embed="rId56">
                       <a:extLst>
                         <a:ext uri="{28A0092B-C50C-407E-A947-70E740481C1C}">
                           <a14:useLocalDpi xmlns:a14="http://schemas.microsoft.com/office/drawing/2010/main" val="0"/>
@@ -10555,7 +10716,7 @@
                     </pic:cNvPicPr>
                   </pic:nvPicPr>
                   <pic:blipFill>
-                    <a:blip r:embed="rId56">
+                    <a:blip r:embed="rId57">
                       <a:extLst>
                         <a:ext uri="{28A0092B-C50C-407E-A947-70E740481C1C}">
                           <a14:useLocalDpi xmlns:a14="http://schemas.microsoft.com/office/drawing/2010/main" val="0"/>
@@ -10631,7 +10792,7 @@
                     <pic:cNvPicPr/>
                   </pic:nvPicPr>
                   <pic:blipFill>
-                    <a:blip r:embed="rId57"/>
+                    <a:blip r:embed="rId58"/>
                     <a:stretch>
                       <a:fillRect/>
                     </a:stretch>
@@ -10657,12 +10818,12 @@
         <w:pStyle w:val="Appendix1"/>
         <w:ind w:left="2835" w:hanging="1984"/>
       </w:pPr>
-      <w:bookmarkStart w:id="77" w:name="_Toc97630771"/>
+      <w:bookmarkStart w:id="78" w:name="_Toc109893208"/>
       <w:r>
         <w:lastRenderedPageBreak/>
         <w:t>Change History</w:t>
       </w:r>
-      <w:bookmarkEnd w:id="77"/>
+      <w:bookmarkEnd w:id="78"/>
     </w:p>
     <w:p>
       <w:pPr>
@@ -11739,8 +11900,8 @@
         <w:pStyle w:val="Appendix1"/>
         <w:ind w:left="1843" w:hanging="1843"/>
       </w:pPr>
-      <w:bookmarkStart w:id="78" w:name="_Ref296183289"/>
-      <w:bookmarkStart w:id="79" w:name="_Toc97630772"/>
+      <w:bookmarkStart w:id="79" w:name="_Ref296183289"/>
+      <w:bookmarkStart w:id="80" w:name="_Toc109893209"/>
       <w:r>
         <w:lastRenderedPageBreak/>
         <w:t xml:space="preserve">Bridged Networking under MacOS – Ethernet and </w:t>
@@ -11749,8 +11910,8 @@
       <w:r>
         <w:t>WiFi</w:t>
       </w:r>
-      <w:bookmarkEnd w:id="78"/>
       <w:bookmarkEnd w:id="79"/>
+      <w:bookmarkEnd w:id="80"/>
       <w:proofErr w:type="spellEnd"/>
     </w:p>
     <w:p/>
@@ -11798,7 +11959,7 @@
                     </pic:cNvPicPr>
                   </pic:nvPicPr>
                   <pic:blipFill>
-                    <a:blip r:embed="rId58">
+                    <a:blip r:embed="rId59">
                       <a:extLst>
                         <a:ext uri="{28A0092B-C50C-407E-A947-70E740481C1C}">
                           <a14:useLocalDpi xmlns:a14="http://schemas.microsoft.com/office/drawing/2010/main" val="0"/>
@@ -11875,7 +12036,7 @@
                     </pic:cNvPicPr>
                   </pic:nvPicPr>
                   <pic:blipFill>
-                    <a:blip r:embed="rId59">
+                    <a:blip r:embed="rId60">
                       <a:extLst>
                         <a:ext uri="{28A0092B-C50C-407E-A947-70E740481C1C}">
                           <a14:useLocalDpi xmlns:a14="http://schemas.microsoft.com/office/drawing/2010/main" val="0"/>
@@ -11985,7 +12146,7 @@
                     </pic:cNvPicPr>
                   </pic:nvPicPr>
                   <pic:blipFill>
-                    <a:blip r:embed="rId60">
+                    <a:blip r:embed="rId61">
                       <a:extLst>
                         <a:ext uri="{28A0092B-C50C-407E-A947-70E740481C1C}">
                           <a14:useLocalDpi xmlns:a14="http://schemas.microsoft.com/office/drawing/2010/main" val="0"/>
@@ -12060,7 +12221,7 @@
                     </pic:cNvPicPr>
                   </pic:nvPicPr>
                   <pic:blipFill>
-                    <a:blip r:embed="rId61">
+                    <a:blip r:embed="rId62">
                       <a:extLst>
                         <a:ext uri="{28A0092B-C50C-407E-A947-70E740481C1C}">
                           <a14:useLocalDpi xmlns:a14="http://schemas.microsoft.com/office/drawing/2010/main" val="0"/>
@@ -12117,10 +12278,10 @@
       </w:pPr>
     </w:p>
     <w:sectPr>
-      <w:headerReference w:type="default" r:id="rId62"/>
-      <w:footerReference w:type="default" r:id="rId63"/>
-      <w:headerReference w:type="first" r:id="rId64"/>
-      <w:footerReference w:type="first" r:id="rId65"/>
+      <w:headerReference w:type="default" r:id="rId63"/>
+      <w:footerReference w:type="default" r:id="rId64"/>
+      <w:headerReference w:type="first" r:id="rId65"/>
+      <w:footerReference w:type="first" r:id="rId66"/>
       <w:type w:val="continuous"/>
       <w:pgSz w:w="11907" w:h="16840" w:code="9"/>
       <w:pgMar w:top="1394" w:right="1134" w:bottom="1701" w:left="1418" w:header="720" w:footer="598" w:gutter="0"/>
@@ -18944,7 +19105,7 @@
 </file>
 
 <file path=customXml/itemProps2.xml><?xml version="1.0" encoding="utf-8"?>
-<ds:datastoreItem xmlns:ds="http://schemas.openxmlformats.org/officeDocument/2006/customXml" ds:itemID="{C9C65583-2915-CC45-84B1-263BF365BD8D}">
+<ds:datastoreItem xmlns:ds="http://schemas.openxmlformats.org/officeDocument/2006/customXml" ds:itemID="{F85394DE-48E3-0A44-93EB-6464270521B3}">
   <ds:schemaRefs>
     <ds:schemaRef ds:uri="http://schemas.openxmlformats.org/officeDocument/2006/bibliography"/>
   </ds:schemaRefs>

</xml_diff>